<commit_message>
Finished Install Python instructions in the SOP
</commit_message>
<xml_diff>
--- a/Final Project SOP/Video Game Library & Sales Instruction Manual.docx
+++ b/Final Project SOP/Video Game Library & Sales Instruction Manual.docx
@@ -4135,7 +4135,7 @@
           <w:r>
             <w:fldChar w:fldCharType="separate"/>
           </w:r>
-          <w:hyperlink w:anchor="_Toc153016721" w:history="1">
+          <w:hyperlink w:anchor="_Toc153018721" w:history="1">
             <w:r>
               <w:rPr>
                 <w:rStyle w:val="Hyperlink"/>
@@ -4162,7 +4162,7 @@
                 <w:noProof/>
                 <w:webHidden/>
               </w:rPr>
-              <w:instrText xml:space="preserve"> PAGEREF _Toc153016721 \h </w:instrText>
+              <w:instrText xml:space="preserve"> PAGEREF _Toc153018721 \h </w:instrText>
             </w:r>
             <w:r>
               <w:rPr>
@@ -4204,7 +4204,7 @@
               <w:noProof/>
             </w:rPr>
           </w:pPr>
-          <w:hyperlink w:anchor="_Toc153016722" w:history="1">
+          <w:hyperlink w:anchor="_Toc153018722" w:history="1">
             <w:r>
               <w:rPr>
                 <w:rStyle w:val="Hyperlink"/>
@@ -4231,7 +4231,7 @@
                 <w:noProof/>
                 <w:webHidden/>
               </w:rPr>
-              <w:instrText xml:space="preserve"> PAGEREF _Toc153016722 \h </w:instrText>
+              <w:instrText xml:space="preserve"> PAGEREF _Toc153018722 \h </w:instrText>
             </w:r>
             <w:r>
               <w:rPr>
@@ -4273,7 +4273,7 @@
               <w:noProof/>
             </w:rPr>
           </w:pPr>
-          <w:hyperlink w:anchor="_Toc153016723" w:history="1">
+          <w:hyperlink w:anchor="_Toc153018723" w:history="1">
             <w:r>
               <w:rPr>
                 <w:rStyle w:val="Hyperlink"/>
@@ -4300,7 +4300,7 @@
                 <w:noProof/>
                 <w:webHidden/>
               </w:rPr>
-              <w:instrText xml:space="preserve"> PAGEREF _Toc153016723 \h </w:instrText>
+              <w:instrText xml:space="preserve"> PAGEREF _Toc153018723 \h </w:instrText>
             </w:r>
             <w:r>
               <w:rPr>
@@ -4320,7 +4320,7 @@
                 <w:noProof/>
                 <w:webHidden/>
               </w:rPr>
-              <w:t>2</w:t>
+              <w:t>5</w:t>
             </w:r>
             <w:r>
               <w:rPr>
@@ -4354,7 +4354,7 @@
       <w:pPr>
         <w:pStyle w:val="Heading1"/>
       </w:pPr>
-      <w:bookmarkStart w:id="0" w:name="_Toc153016721"/>
+      <w:bookmarkStart w:id="0" w:name="_Toc153018721"/>
       <w:r>
         <w:t xml:space="preserve">Installation of </w:t>
       </w:r>
@@ -4400,7 +4400,7 @@
       <w:pPr>
         <w:pStyle w:val="Heading2"/>
       </w:pPr>
-      <w:bookmarkStart w:id="1" w:name="_Toc153016722"/>
+      <w:bookmarkStart w:id="1" w:name="_Toc153018722"/>
       <w:r>
         <w:t>Installation of Python</w:t>
       </w:r>
@@ -4742,21 +4742,471 @@
           <w:numId w:val="2"/>
         </w:numPr>
       </w:pPr>
+      <w:r>
+        <w:t xml:space="preserve">Click “Add Python to PATH,” then click </w:t>
+      </w:r>
+      <w:r>
+        <w:t>Install Now.</w:t>
+      </w:r>
+    </w:p>
+    <w:p>
+      <w:pPr>
+        <w:pStyle w:val="ListParagraph"/>
+      </w:pPr>
+    </w:p>
+    <w:p>
+      <w:pPr>
+        <w:pStyle w:val="ListParagraph"/>
+      </w:pPr>
+      <w:r>
+        <w:rPr>
+          <w:noProof/>
+        </w:rPr>
+        <w:drawing>
+          <wp:inline distT="0" distB="0" distL="0" distR="0" wp14:anchorId="2E5DCA4D" wp14:editId="76CDA7ED">
+            <wp:extent cx="5943600" cy="3180715"/>
+            <wp:effectExtent l="0" t="0" r="0" b="635"/>
+            <wp:docPr id="373155714" name="Picture 1" descr="A screenshot of a computer&#10;&#10;Description automatically generated"/>
+            <wp:cNvGraphicFramePr>
+              <a:graphicFrameLocks xmlns:a="http://schemas.openxmlformats.org/drawingml/2006/main" noChangeAspect="1"/>
+            </wp:cNvGraphicFramePr>
+            <a:graphic xmlns:a="http://schemas.openxmlformats.org/drawingml/2006/main">
+              <a:graphicData uri="http://schemas.openxmlformats.org/drawingml/2006/picture">
+                <pic:pic xmlns:pic="http://schemas.openxmlformats.org/drawingml/2006/picture">
+                  <pic:nvPicPr>
+                    <pic:cNvPr id="373155714" name="Picture 1" descr="A screenshot of a computer&#10;&#10;Description automatically generated"/>
+                    <pic:cNvPicPr/>
+                  </pic:nvPicPr>
+                  <pic:blipFill>
+                    <a:blip r:embed="rId14" cstate="print">
+                      <a:extLst>
+                        <a:ext uri="{28A0092B-C50C-407E-A947-70E740481C1C}">
+                          <a14:useLocalDpi xmlns:a14="http://schemas.microsoft.com/office/drawing/2010/main" val="0"/>
+                        </a:ext>
+                      </a:extLst>
+                    </a:blip>
+                    <a:stretch>
+                      <a:fillRect/>
+                    </a:stretch>
+                  </pic:blipFill>
+                  <pic:spPr>
+                    <a:xfrm>
+                      <a:off x="0" y="0"/>
+                      <a:ext cx="5943600" cy="3180715"/>
+                    </a:xfrm>
+                    <a:prstGeom prst="rect">
+                      <a:avLst/>
+                    </a:prstGeom>
+                  </pic:spPr>
+                </pic:pic>
+              </a:graphicData>
+            </a:graphic>
+          </wp:inline>
+        </w:drawing>
+      </w:r>
+    </w:p>
+    <w:p>
+      <w:pPr>
+        <w:pStyle w:val="ListParagraph"/>
+      </w:pPr>
+    </w:p>
+    <w:p>
+      <w:pPr>
+        <w:pStyle w:val="ListParagraph"/>
+      </w:pPr>
+    </w:p>
+    <w:p>
+      <w:pPr>
+        <w:pStyle w:val="ListParagraph"/>
+        <w:numPr>
+          <w:ilvl w:val="0"/>
+          <w:numId w:val="2"/>
+        </w:numPr>
+      </w:pPr>
+      <w:r>
+        <w:lastRenderedPageBreak/>
+        <w:t xml:space="preserve">The program will now </w:t>
+      </w:r>
+      <w:r>
+        <w:t>be installed</w:t>
+      </w:r>
+      <w:r>
+        <w:t xml:space="preserve"> </w:t>
+      </w:r>
+      <w:r>
+        <w:t>on your system,</w:t>
+      </w:r>
+      <w:r>
+        <w:t xml:space="preserve"> and the status bar will show the progress level of the installation.</w:t>
+      </w:r>
+    </w:p>
+    <w:p>
+      <w:pPr>
+        <w:pStyle w:val="ListParagraph"/>
+      </w:pPr>
+    </w:p>
+    <w:p>
+      <w:pPr>
+        <w:pStyle w:val="ListParagraph"/>
+      </w:pPr>
+      <w:r>
+        <w:rPr>
+          <w:noProof/>
+        </w:rPr>
+        <w:drawing>
+          <wp:inline distT="0" distB="0" distL="0" distR="0" wp14:anchorId="0B71EE84" wp14:editId="6AB9D92E">
+            <wp:extent cx="5943600" cy="3218815"/>
+            <wp:effectExtent l="0" t="0" r="0" b="635"/>
+            <wp:docPr id="1432050401" name="Picture 2" descr="A screenshot of a computer&#10;&#10;Description automatically generated"/>
+            <wp:cNvGraphicFramePr>
+              <a:graphicFrameLocks xmlns:a="http://schemas.openxmlformats.org/drawingml/2006/main" noChangeAspect="1"/>
+            </wp:cNvGraphicFramePr>
+            <a:graphic xmlns:a="http://schemas.openxmlformats.org/drawingml/2006/main">
+              <a:graphicData uri="http://schemas.openxmlformats.org/drawingml/2006/picture">
+                <pic:pic xmlns:pic="http://schemas.openxmlformats.org/drawingml/2006/picture">
+                  <pic:nvPicPr>
+                    <pic:cNvPr id="1432050401" name="Picture 2" descr="A screenshot of a computer&#10;&#10;Description automatically generated"/>
+                    <pic:cNvPicPr/>
+                  </pic:nvPicPr>
+                  <pic:blipFill>
+                    <a:blip r:embed="rId15" cstate="print">
+                      <a:extLst>
+                        <a:ext uri="{28A0092B-C50C-407E-A947-70E740481C1C}">
+                          <a14:useLocalDpi xmlns:a14="http://schemas.microsoft.com/office/drawing/2010/main" val="0"/>
+                        </a:ext>
+                      </a:extLst>
+                    </a:blip>
+                    <a:stretch>
+                      <a:fillRect/>
+                    </a:stretch>
+                  </pic:blipFill>
+                  <pic:spPr>
+                    <a:xfrm>
+                      <a:off x="0" y="0"/>
+                      <a:ext cx="5943600" cy="3218815"/>
+                    </a:xfrm>
+                    <a:prstGeom prst="rect">
+                      <a:avLst/>
+                    </a:prstGeom>
+                  </pic:spPr>
+                </pic:pic>
+              </a:graphicData>
+            </a:graphic>
+          </wp:inline>
+        </w:drawing>
+      </w:r>
+    </w:p>
+    <w:p>
+      <w:pPr>
+        <w:pStyle w:val="ListParagraph"/>
+      </w:pPr>
+    </w:p>
+    <w:p>
+      <w:pPr>
+        <w:pStyle w:val="ListParagraph"/>
+      </w:pPr>
+    </w:p>
+    <w:p>
+      <w:pPr>
+        <w:pStyle w:val="ListParagraph"/>
+        <w:numPr>
+          <w:ilvl w:val="0"/>
+          <w:numId w:val="2"/>
+        </w:numPr>
+      </w:pPr>
+      <w:r>
+        <w:t>Once the installation is finished, click on Close to close the setup window. You can then close the web browser.</w:t>
+      </w:r>
+    </w:p>
+    <w:p>
+      <w:pPr>
+        <w:pStyle w:val="ListParagraph"/>
+      </w:pPr>
+    </w:p>
+    <w:p>
+      <w:pPr>
+        <w:pStyle w:val="ListParagraph"/>
+      </w:pPr>
+      <w:r>
+        <w:rPr>
+          <w:noProof/>
+        </w:rPr>
+        <w:drawing>
+          <wp:inline distT="0" distB="0" distL="0" distR="0" wp14:anchorId="4FA1CB84" wp14:editId="64647525">
+            <wp:extent cx="5943600" cy="3199130"/>
+            <wp:effectExtent l="0" t="0" r="0" b="1270"/>
+            <wp:docPr id="1610279212" name="Picture 3" descr="A screenshot of a computer&#10;&#10;Description automatically generated"/>
+            <wp:cNvGraphicFramePr>
+              <a:graphicFrameLocks xmlns:a="http://schemas.openxmlformats.org/drawingml/2006/main" noChangeAspect="1"/>
+            </wp:cNvGraphicFramePr>
+            <a:graphic xmlns:a="http://schemas.openxmlformats.org/drawingml/2006/main">
+              <a:graphicData uri="http://schemas.openxmlformats.org/drawingml/2006/picture">
+                <pic:pic xmlns:pic="http://schemas.openxmlformats.org/drawingml/2006/picture">
+                  <pic:nvPicPr>
+                    <pic:cNvPr id="1610279212" name="Picture 3" descr="A screenshot of a computer&#10;&#10;Description automatically generated"/>
+                    <pic:cNvPicPr/>
+                  </pic:nvPicPr>
+                  <pic:blipFill>
+                    <a:blip r:embed="rId16" cstate="print">
+                      <a:extLst>
+                        <a:ext uri="{28A0092B-C50C-407E-A947-70E740481C1C}">
+                          <a14:useLocalDpi xmlns:a14="http://schemas.microsoft.com/office/drawing/2010/main" val="0"/>
+                        </a:ext>
+                      </a:extLst>
+                    </a:blip>
+                    <a:stretch>
+                      <a:fillRect/>
+                    </a:stretch>
+                  </pic:blipFill>
+                  <pic:spPr>
+                    <a:xfrm>
+                      <a:off x="0" y="0"/>
+                      <a:ext cx="5943600" cy="3199130"/>
+                    </a:xfrm>
+                    <a:prstGeom prst="rect">
+                      <a:avLst/>
+                    </a:prstGeom>
+                  </pic:spPr>
+                </pic:pic>
+              </a:graphicData>
+            </a:graphic>
+          </wp:inline>
+        </w:drawing>
+      </w:r>
+    </w:p>
+    <w:p>
+      <w:pPr>
+        <w:pStyle w:val="ListParagraph"/>
+      </w:pPr>
+    </w:p>
+    <w:p>
+      <w:pPr>
+        <w:pStyle w:val="ListParagraph"/>
+      </w:pPr>
+    </w:p>
+    <w:p>
+      <w:pPr>
+        <w:pStyle w:val="ListParagraph"/>
+        <w:numPr>
+          <w:ilvl w:val="0"/>
+          <w:numId w:val="2"/>
+        </w:numPr>
+      </w:pPr>
+      <w:r>
+        <w:t xml:space="preserve">To verify the installation of Python onto your system, you can click on the </w:t>
+      </w:r>
+      <w:proofErr w:type="gramStart"/>
+      <w:r>
+        <w:t>windows icon</w:t>
+      </w:r>
+      <w:proofErr w:type="gramEnd"/>
+      <w:r>
+        <w:t xml:space="preserve"> which is also known as your start button, and under the recently added programs, you should see the Python program.</w:t>
+      </w:r>
+    </w:p>
+    <w:p>
+      <w:pPr>
+        <w:ind w:left="360"/>
+      </w:pPr>
+    </w:p>
+    <w:p>
+      <w:pPr>
+        <w:pStyle w:val="ListParagraph"/>
+      </w:pPr>
+      <w:r>
+        <w:rPr>
+          <w:noProof/>
+        </w:rPr>
+        <w:drawing>
+          <wp:inline distT="0" distB="0" distL="0" distR="0" wp14:anchorId="657096F8" wp14:editId="20CC1934">
+            <wp:extent cx="5943600" cy="3172460"/>
+            <wp:effectExtent l="0" t="0" r="0" b="8890"/>
+            <wp:docPr id="2007570760" name="Picture 4" descr="A computer screen shot of a computer&#10;&#10;Description automatically generated"/>
+            <wp:cNvGraphicFramePr>
+              <a:graphicFrameLocks xmlns:a="http://schemas.openxmlformats.org/drawingml/2006/main" noChangeAspect="1"/>
+            </wp:cNvGraphicFramePr>
+            <a:graphic xmlns:a="http://schemas.openxmlformats.org/drawingml/2006/main">
+              <a:graphicData uri="http://schemas.openxmlformats.org/drawingml/2006/picture">
+                <pic:pic xmlns:pic="http://schemas.openxmlformats.org/drawingml/2006/picture">
+                  <pic:nvPicPr>
+                    <pic:cNvPr id="2007570760" name="Picture 4" descr="A computer screen shot of a computer&#10;&#10;Description automatically generated"/>
+                    <pic:cNvPicPr/>
+                  </pic:nvPicPr>
+                  <pic:blipFill>
+                    <a:blip r:embed="rId17" cstate="print">
+                      <a:extLst>
+                        <a:ext uri="{28A0092B-C50C-407E-A947-70E740481C1C}">
+                          <a14:useLocalDpi xmlns:a14="http://schemas.microsoft.com/office/drawing/2010/main" val="0"/>
+                        </a:ext>
+                      </a:extLst>
+                    </a:blip>
+                    <a:stretch>
+                      <a:fillRect/>
+                    </a:stretch>
+                  </pic:blipFill>
+                  <pic:spPr>
+                    <a:xfrm>
+                      <a:off x="0" y="0"/>
+                      <a:ext cx="5943600" cy="3172460"/>
+                    </a:xfrm>
+                    <a:prstGeom prst="rect">
+                      <a:avLst/>
+                    </a:prstGeom>
+                  </pic:spPr>
+                </pic:pic>
+              </a:graphicData>
+            </a:graphic>
+          </wp:inline>
+        </w:drawing>
+      </w:r>
+    </w:p>
+    <w:p>
+      <w:pPr>
+        <w:pStyle w:val="ListParagraph"/>
+      </w:pPr>
+    </w:p>
+    <w:p>
+      <w:pPr>
+        <w:pStyle w:val="ListParagraph"/>
+      </w:pPr>
+    </w:p>
+    <w:p>
+      <w:pPr>
+        <w:pStyle w:val="ListParagraph"/>
+        <w:numPr>
+          <w:ilvl w:val="0"/>
+          <w:numId w:val="2"/>
+        </w:numPr>
+      </w:pPr>
+      <w:r>
+        <w:t xml:space="preserve">You can also verify that Python </w:t>
+      </w:r>
+      <w:proofErr w:type="gramStart"/>
+      <w:r>
+        <w:t>installed</w:t>
+      </w:r>
+      <w:proofErr w:type="gramEnd"/>
+      <w:r>
+        <w:t xml:space="preserve"> on your system by opening a command </w:t>
+      </w:r>
+      <w:proofErr w:type="gramStart"/>
+      <w:r>
+        <w:t>prompt, and</w:t>
+      </w:r>
+      <w:proofErr w:type="gramEnd"/>
+      <w:r>
+        <w:t xml:space="preserve"> typing </w:t>
+      </w:r>
+      <w:r>
+        <w:rPr>
+          <w:color w:val="FF0000"/>
+        </w:rPr>
+        <w:t>python –version</w:t>
+      </w:r>
+      <w:r>
+        <w:t>. If you get an error message when you run this command, you will need to repeat these steps to reinstall python on your system.</w:t>
+      </w:r>
+    </w:p>
+    <w:p>
+      <w:pPr>
+        <w:pStyle w:val="ListParagraph"/>
+      </w:pPr>
+      <w:r>
+        <w:rPr>
+          <w:noProof/>
+        </w:rPr>
+        <w:lastRenderedPageBreak/>
+        <w:drawing>
+          <wp:inline distT="0" distB="0" distL="0" distR="0" wp14:anchorId="2CD272A4" wp14:editId="6BA7FF85">
+            <wp:extent cx="5943600" cy="3244215"/>
+            <wp:effectExtent l="0" t="0" r="0" b="0"/>
+            <wp:docPr id="241486899" name="Picture 1" descr="A computer screen with white text&#10;&#10;Description automatically generated"/>
+            <wp:cNvGraphicFramePr>
+              <a:graphicFrameLocks xmlns:a="http://schemas.openxmlformats.org/drawingml/2006/main" noChangeAspect="1"/>
+            </wp:cNvGraphicFramePr>
+            <a:graphic xmlns:a="http://schemas.openxmlformats.org/drawingml/2006/main">
+              <a:graphicData uri="http://schemas.openxmlformats.org/drawingml/2006/picture">
+                <pic:pic xmlns:pic="http://schemas.openxmlformats.org/drawingml/2006/picture">
+                  <pic:nvPicPr>
+                    <pic:cNvPr id="241486899" name="Picture 1" descr="A computer screen with white text&#10;&#10;Description automatically generated"/>
+                    <pic:cNvPicPr/>
+                  </pic:nvPicPr>
+                  <pic:blipFill>
+                    <a:blip r:embed="rId18" cstate="print">
+                      <a:extLst>
+                        <a:ext uri="{28A0092B-C50C-407E-A947-70E740481C1C}">
+                          <a14:useLocalDpi xmlns:a14="http://schemas.microsoft.com/office/drawing/2010/main" val="0"/>
+                        </a:ext>
+                      </a:extLst>
+                    </a:blip>
+                    <a:stretch>
+                      <a:fillRect/>
+                    </a:stretch>
+                  </pic:blipFill>
+                  <pic:spPr>
+                    <a:xfrm>
+                      <a:off x="0" y="0"/>
+                      <a:ext cx="5943600" cy="3244215"/>
+                    </a:xfrm>
+                    <a:prstGeom prst="rect">
+                      <a:avLst/>
+                    </a:prstGeom>
+                  </pic:spPr>
+                </pic:pic>
+              </a:graphicData>
+            </a:graphic>
+          </wp:inline>
+        </w:drawing>
+      </w:r>
+    </w:p>
+    <w:p>
+      <w:pPr>
+        <w:pStyle w:val="ListParagraph"/>
+      </w:pPr>
+    </w:p>
+    <w:p>
+      <w:pPr>
+        <w:pStyle w:val="ListParagraph"/>
+        <w:numPr>
+          <w:ilvl w:val="0"/>
+          <w:numId w:val="2"/>
+        </w:numPr>
+      </w:pPr>
+      <w:r>
+        <w:t xml:space="preserve">Now that Python is installed on your system, it is now time to install our IDE </w:t>
+      </w:r>
+      <w:proofErr w:type="gramStart"/>
+      <w:r>
+        <w:t>that</w:t>
+      </w:r>
+      <w:proofErr w:type="gramEnd"/>
+      <w:r>
+        <w:t xml:space="preserve"> we can view our code as well as run the program.</w:t>
+      </w:r>
     </w:p>
     <w:p/>
     <w:p>
       <w:pPr>
         <w:pStyle w:val="Heading2"/>
       </w:pPr>
-      <w:bookmarkStart w:id="2" w:name="_Toc153016723"/>
+      <w:bookmarkStart w:id="2" w:name="_Toc153018723"/>
       <w:r>
         <w:t>Installation of Visual Studio Code</w:t>
       </w:r>
       <w:bookmarkEnd w:id="2"/>
     </w:p>
+    <w:p>
+      <w:pPr>
+        <w:pStyle w:val="ListParagraph"/>
+        <w:numPr>
+          <w:ilvl w:val="0"/>
+          <w:numId w:val="3"/>
+        </w:numPr>
+      </w:pPr>
+    </w:p>
     <w:p/>
     <w:sectPr>
-      <w:footerReference w:type="default" r:id="rId14"/>
+      <w:footerReference w:type="default" r:id="rId19"/>
       <w:pgSz w:w="12240" w:h="15840"/>
       <w:pgMar w:top="1440" w:right="1440" w:bottom="1440" w:left="1440" w:header="720" w:footer="720" w:gutter="0"/>
       <w:pgNumType w:start="0"/>
@@ -5065,11 +5515,103 @@
       </w:pPr>
     </w:lvl>
   </w:abstractNum>
+  <w:abstractNum w:abstractNumId="2" w15:restartNumberingAfterBreak="0">
+    <w:nsid w:val="5CA560A6"/>
+    <w:multiLevelType w:val="hybridMultilevel"/>
+    <w:tmpl w:val="6FF46E06"/>
+    <w:lvl w:ilvl="0" w:tplc="0409000F">
+      <w:start w:val="1"/>
+      <w:numFmt w:val="decimal"/>
+      <w:lvlText w:val="%1."/>
+      <w:lvlJc w:val="left"/>
+      <w:pPr>
+        <w:ind w:left="720" w:hanging="360"/>
+      </w:pPr>
+      <w:rPr>
+        <w:rFonts w:hint="default"/>
+      </w:rPr>
+    </w:lvl>
+    <w:lvl w:ilvl="1" w:tplc="04090019" w:tentative="1">
+      <w:start w:val="1"/>
+      <w:numFmt w:val="lowerLetter"/>
+      <w:lvlText w:val="%2."/>
+      <w:lvlJc w:val="left"/>
+      <w:pPr>
+        <w:ind w:left="1440" w:hanging="360"/>
+      </w:pPr>
+    </w:lvl>
+    <w:lvl w:ilvl="2" w:tplc="0409001B" w:tentative="1">
+      <w:start w:val="1"/>
+      <w:numFmt w:val="lowerRoman"/>
+      <w:lvlText w:val="%3."/>
+      <w:lvlJc w:val="right"/>
+      <w:pPr>
+        <w:ind w:left="2160" w:hanging="180"/>
+      </w:pPr>
+    </w:lvl>
+    <w:lvl w:ilvl="3" w:tplc="0409000F" w:tentative="1">
+      <w:start w:val="1"/>
+      <w:numFmt w:val="decimal"/>
+      <w:lvlText w:val="%4."/>
+      <w:lvlJc w:val="left"/>
+      <w:pPr>
+        <w:ind w:left="2880" w:hanging="360"/>
+      </w:pPr>
+    </w:lvl>
+    <w:lvl w:ilvl="4" w:tplc="04090019" w:tentative="1">
+      <w:start w:val="1"/>
+      <w:numFmt w:val="lowerLetter"/>
+      <w:lvlText w:val="%5."/>
+      <w:lvlJc w:val="left"/>
+      <w:pPr>
+        <w:ind w:left="3600" w:hanging="360"/>
+      </w:pPr>
+    </w:lvl>
+    <w:lvl w:ilvl="5" w:tplc="0409001B" w:tentative="1">
+      <w:start w:val="1"/>
+      <w:numFmt w:val="lowerRoman"/>
+      <w:lvlText w:val="%6."/>
+      <w:lvlJc w:val="right"/>
+      <w:pPr>
+        <w:ind w:left="4320" w:hanging="180"/>
+      </w:pPr>
+    </w:lvl>
+    <w:lvl w:ilvl="6" w:tplc="0409000F" w:tentative="1">
+      <w:start w:val="1"/>
+      <w:numFmt w:val="decimal"/>
+      <w:lvlText w:val="%7."/>
+      <w:lvlJc w:val="left"/>
+      <w:pPr>
+        <w:ind w:left="5040" w:hanging="360"/>
+      </w:pPr>
+    </w:lvl>
+    <w:lvl w:ilvl="7" w:tplc="04090019" w:tentative="1">
+      <w:start w:val="1"/>
+      <w:numFmt w:val="lowerLetter"/>
+      <w:lvlText w:val="%8."/>
+      <w:lvlJc w:val="left"/>
+      <w:pPr>
+        <w:ind w:left="5760" w:hanging="360"/>
+      </w:pPr>
+    </w:lvl>
+    <w:lvl w:ilvl="8" w:tplc="0409001B" w:tentative="1">
+      <w:start w:val="1"/>
+      <w:numFmt w:val="lowerRoman"/>
+      <w:lvlText w:val="%9."/>
+      <w:lvlJc w:val="right"/>
+      <w:pPr>
+        <w:ind w:left="6480" w:hanging="180"/>
+      </w:pPr>
+    </w:lvl>
+  </w:abstractNum>
   <w:num w:numId="1" w16cid:durableId="260646421">
     <w:abstractNumId w:val="0"/>
   </w:num>
   <w:num w:numId="2" w16cid:durableId="1152795417">
     <w:abstractNumId w:val="1"/>
+  </w:num>
+  <w:num w:numId="3" w16cid:durableId="1748576816">
+    <w:abstractNumId w:val="2"/>
   </w:num>
 </w:numbering>
 </file>

</xml_diff>

<commit_message>
Install instructions of python and visual studio code complete
Completed the install instructions of Python and Visual Studio Code. Currently working on instructions on cloning the GitHub repository then will work on instructions on how to create a virtual environment.
</commit_message>
<xml_diff>
--- a/Final Project SOP/Video Game Library & Sales Instruction Manual.docx
+++ b/Final Project SOP/Video Game Library & Sales Instruction Manual.docx
@@ -4135,10 +4135,12 @@
           <w:r>
             <w:fldChar w:fldCharType="separate"/>
           </w:r>
-          <w:hyperlink w:anchor="_Toc153018721" w:history="1">
+          <w:hyperlink w:anchor="_Toc153022511" w:history="1">
             <w:r>
               <w:rPr>
                 <w:rStyle w:val="Hyperlink"/>
+                <w:b/>
+                <w:bCs/>
                 <w:noProof/>
               </w:rPr>
               <w:t>Installation of Required Programs to Write Code</w:t>
@@ -4162,7 +4164,7 @@
                 <w:noProof/>
                 <w:webHidden/>
               </w:rPr>
-              <w:instrText xml:space="preserve"> PAGEREF _Toc153018721 \h </w:instrText>
+              <w:instrText xml:space="preserve"> PAGEREF _Toc153022511 \h </w:instrText>
             </w:r>
             <w:r>
               <w:rPr>
@@ -4204,10 +4206,12 @@
               <w:noProof/>
             </w:rPr>
           </w:pPr>
-          <w:hyperlink w:anchor="_Toc153018722" w:history="1">
+          <w:hyperlink w:anchor="_Toc153022512" w:history="1">
             <w:r>
               <w:rPr>
                 <w:rStyle w:val="Hyperlink"/>
+                <w:b/>
+                <w:bCs/>
                 <w:noProof/>
               </w:rPr>
               <w:t>Installation of Python</w:t>
@@ -4231,7 +4235,7 @@
                 <w:noProof/>
                 <w:webHidden/>
               </w:rPr>
-              <w:instrText xml:space="preserve"> PAGEREF _Toc153018722 \h </w:instrText>
+              <w:instrText xml:space="preserve"> PAGEREF _Toc153022512 \h </w:instrText>
             </w:r>
             <w:r>
               <w:rPr>
@@ -4273,10 +4277,12 @@
               <w:noProof/>
             </w:rPr>
           </w:pPr>
-          <w:hyperlink w:anchor="_Toc153018723" w:history="1">
+          <w:hyperlink w:anchor="_Toc153022513" w:history="1">
             <w:r>
               <w:rPr>
                 <w:rStyle w:val="Hyperlink"/>
+                <w:b/>
+                <w:bCs/>
                 <w:noProof/>
               </w:rPr>
               <w:t>Installation of Visual Studio Code</w:t>
@@ -4300,7 +4306,7 @@
                 <w:noProof/>
                 <w:webHidden/>
               </w:rPr>
-              <w:instrText xml:space="preserve"> PAGEREF _Toc153018723 \h </w:instrText>
+              <w:instrText xml:space="preserve"> PAGEREF _Toc153022513 \h </w:instrText>
             </w:r>
             <w:r>
               <w:rPr>
@@ -4320,7 +4326,78 @@
                 <w:noProof/>
                 <w:webHidden/>
               </w:rPr>
-              <w:t>5</w:t>
+              <w:t>6</w:t>
+            </w:r>
+            <w:r>
+              <w:rPr>
+                <w:noProof/>
+                <w:webHidden/>
+              </w:rPr>
+              <w:fldChar w:fldCharType="end"/>
+            </w:r>
+          </w:hyperlink>
+        </w:p>
+        <w:p>
+          <w:pPr>
+            <w:pStyle w:val="TOC2"/>
+            <w:tabs>
+              <w:tab w:val="right" w:leader="dot" w:pos="9350"/>
+            </w:tabs>
+            <w:rPr>
+              <w:rFonts w:eastAsiaTheme="minorEastAsia"/>
+              <w:noProof/>
+            </w:rPr>
+          </w:pPr>
+          <w:hyperlink w:anchor="_Toc153022514" w:history="1">
+            <w:r>
+              <w:rPr>
+                <w:rStyle w:val="Hyperlink"/>
+                <w:b/>
+                <w:bCs/>
+                <w:noProof/>
+              </w:rPr>
+              <w:t>Clone GitHub Repository CSC289</w:t>
+            </w:r>
+            <w:r>
+              <w:rPr>
+                <w:noProof/>
+                <w:webHidden/>
+              </w:rPr>
+              <w:tab/>
+            </w:r>
+            <w:r>
+              <w:rPr>
+                <w:noProof/>
+                <w:webHidden/>
+              </w:rPr>
+              <w:fldChar w:fldCharType="begin"/>
+            </w:r>
+            <w:r>
+              <w:rPr>
+                <w:noProof/>
+                <w:webHidden/>
+              </w:rPr>
+              <w:instrText xml:space="preserve"> PAGEREF _Toc153022514 \h </w:instrText>
+            </w:r>
+            <w:r>
+              <w:rPr>
+                <w:noProof/>
+                <w:webHidden/>
+              </w:rPr>
+            </w:r>
+            <w:r>
+              <w:rPr>
+                <w:noProof/>
+                <w:webHidden/>
+              </w:rPr>
+              <w:fldChar w:fldCharType="separate"/>
+            </w:r>
+            <w:r>
+              <w:rPr>
+                <w:noProof/>
+                <w:webHidden/>
+              </w:rPr>
+              <w:t>14</w:t>
             </w:r>
             <w:r>
               <w:rPr>
@@ -4353,18 +4430,43 @@
     <w:p>
       <w:pPr>
         <w:pStyle w:val="Heading1"/>
-      </w:pPr>
-      <w:bookmarkStart w:id="0" w:name="_Toc153018721"/>
-      <w:r>
+        <w:rPr>
+          <w:b/>
+          <w:bCs/>
+          <w:u w:val="single"/>
+        </w:rPr>
+      </w:pPr>
+      <w:bookmarkStart w:id="0" w:name="_Toc153022511"/>
+      <w:r>
+        <w:rPr>
+          <w:b/>
+          <w:bCs/>
+          <w:u w:val="single"/>
+        </w:rPr>
         <w:t xml:space="preserve">Installation of </w:t>
       </w:r>
       <w:r>
+        <w:rPr>
+          <w:b/>
+          <w:bCs/>
+          <w:u w:val="single"/>
+        </w:rPr>
         <w:t xml:space="preserve">Required Programs </w:t>
       </w:r>
       <w:r>
+        <w:rPr>
+          <w:b/>
+          <w:bCs/>
+          <w:u w:val="single"/>
+        </w:rPr>
         <w:t>to</w:t>
       </w:r>
       <w:r>
+        <w:rPr>
+          <w:b/>
+          <w:bCs/>
+          <w:u w:val="single"/>
+        </w:rPr>
         <w:t xml:space="preserve"> Write Code</w:t>
       </w:r>
       <w:bookmarkEnd w:id="0"/>
@@ -4399,9 +4501,19 @@
     <w:p>
       <w:pPr>
         <w:pStyle w:val="Heading2"/>
-      </w:pPr>
-      <w:bookmarkStart w:id="1" w:name="_Toc153018722"/>
-      <w:r>
+        <w:rPr>
+          <w:b/>
+          <w:bCs/>
+          <w:u w:val="single"/>
+        </w:rPr>
+      </w:pPr>
+      <w:bookmarkStart w:id="1" w:name="_Toc153022512"/>
+      <w:r>
+        <w:rPr>
+          <w:b/>
+          <w:bCs/>
+          <w:u w:val="single"/>
+        </w:rPr>
         <w:t>Installation of Python</w:t>
       </w:r>
       <w:bookmarkEnd w:id="1"/>
@@ -4995,13 +5107,17 @@
       <w:r>
         <w:t xml:space="preserve">To verify the installation of Python onto your system, you can click on the </w:t>
       </w:r>
-      <w:proofErr w:type="gramStart"/>
-      <w:r>
-        <w:t>windows icon</w:t>
-      </w:r>
-      <w:proofErr w:type="gramEnd"/>
-      <w:r>
-        <w:t xml:space="preserve"> which is also known as your start button, and under the recently added programs, you should see the Python program.</w:t>
+      <w:r>
+        <w:t>Windows</w:t>
+      </w:r>
+      <w:r>
+        <w:t xml:space="preserve"> icon</w:t>
+      </w:r>
+      <w:r>
+        <w:t>, also</w:t>
+      </w:r>
+      <w:r>
+        <w:t xml:space="preserve"> known as your start button, and under the recently added programs, you should see the Python program.</w:t>
       </w:r>
     </w:p>
     <w:p>
@@ -5104,7 +5220,19 @@
         <w:t>python –version</w:t>
       </w:r>
       <w:r>
-        <w:t>. If you get an error message when you run this command, you will need to repeat these steps to reinstall python on your system.</w:t>
+        <w:t xml:space="preserve">. If you get an error message when you run this command, you </w:t>
+      </w:r>
+      <w:r>
+        <w:t>must</w:t>
+      </w:r>
+      <w:r>
+        <w:t xml:space="preserve"> repeat these steps to reinstall </w:t>
+      </w:r>
+      <w:r>
+        <w:t>Python</w:t>
+      </w:r>
+      <w:r>
+        <w:t xml:space="preserve"> on your system.</w:t>
       </w:r>
     </w:p>
     <w:p>
@@ -5173,24 +5301,32 @@
         </w:numPr>
       </w:pPr>
       <w:r>
-        <w:t xml:space="preserve">Now that Python is installed on your system, it is now time to install our IDE </w:t>
-      </w:r>
-      <w:proofErr w:type="gramStart"/>
-      <w:r>
-        <w:t>that</w:t>
-      </w:r>
-      <w:proofErr w:type="gramEnd"/>
-      <w:r>
-        <w:t xml:space="preserve"> we can view our code as well as run the program.</w:t>
+        <w:t xml:space="preserve">Now that Python is installed on your system, it is </w:t>
+      </w:r>
+      <w:r>
+        <w:t>time to install our IDE so we can view our code and</w:t>
+      </w:r>
+      <w:r>
+        <w:t xml:space="preserve"> run the program.</w:t>
       </w:r>
     </w:p>
     <w:p/>
     <w:p>
       <w:pPr>
         <w:pStyle w:val="Heading2"/>
-      </w:pPr>
-      <w:bookmarkStart w:id="2" w:name="_Toc153018723"/>
-      <w:r>
+        <w:rPr>
+          <w:b/>
+          <w:bCs/>
+          <w:u w:val="single"/>
+        </w:rPr>
+      </w:pPr>
+      <w:bookmarkStart w:id="2" w:name="_Toc153022513"/>
+      <w:r>
+        <w:rPr>
+          <w:b/>
+          <w:bCs/>
+          <w:u w:val="single"/>
+        </w:rPr>
         <w:t>Installation of Visual Studio Code</w:t>
       </w:r>
       <w:bookmarkEnd w:id="2"/>
@@ -5203,10 +5339,1193 @@
           <w:numId w:val="3"/>
         </w:numPr>
       </w:pPr>
+      <w:r>
+        <w:t xml:space="preserve">To install Visual Studio Code, go to the webpage </w:t>
+      </w:r>
+      <w:hyperlink r:id="rId19" w:history="1">
+        <w:r>
+          <w:rPr>
+            <w:rStyle w:val="Hyperlink"/>
+          </w:rPr>
+          <w:t>https://code.</w:t>
+        </w:r>
+        <w:r>
+          <w:rPr>
+            <w:rStyle w:val="Hyperlink"/>
+          </w:rPr>
+          <w:t>v</w:t>
+        </w:r>
+        <w:r>
+          <w:rPr>
+            <w:rStyle w:val="Hyperlink"/>
+          </w:rPr>
+          <w:t>isualstudio.com</w:t>
+        </w:r>
+      </w:hyperlink>
+      <w:r>
+        <w:t>.</w:t>
+      </w:r>
+    </w:p>
+    <w:p>
+      <w:pPr>
+        <w:pStyle w:val="ListParagraph"/>
+      </w:pPr>
+    </w:p>
+    <w:p>
+      <w:pPr>
+        <w:pStyle w:val="ListParagraph"/>
+      </w:pPr>
+      <w:r>
+        <w:rPr>
+          <w:noProof/>
+        </w:rPr>
+        <w:drawing>
+          <wp:inline distT="0" distB="0" distL="0" distR="0" wp14:anchorId="6257DFDD" wp14:editId="45F19161">
+            <wp:extent cx="5943600" cy="3153410"/>
+            <wp:effectExtent l="0" t="0" r="0" b="8890"/>
+            <wp:docPr id="678250570" name="Picture 1" descr="A screenshot of a computer&#10;&#10;Description automatically generated"/>
+            <wp:cNvGraphicFramePr>
+              <a:graphicFrameLocks xmlns:a="http://schemas.openxmlformats.org/drawingml/2006/main" noChangeAspect="1"/>
+            </wp:cNvGraphicFramePr>
+            <a:graphic xmlns:a="http://schemas.openxmlformats.org/drawingml/2006/main">
+              <a:graphicData uri="http://schemas.openxmlformats.org/drawingml/2006/picture">
+                <pic:pic xmlns:pic="http://schemas.openxmlformats.org/drawingml/2006/picture">
+                  <pic:nvPicPr>
+                    <pic:cNvPr id="678250570" name="Picture 1" descr="A screenshot of a computer&#10;&#10;Description automatically generated"/>
+                    <pic:cNvPicPr/>
+                  </pic:nvPicPr>
+                  <pic:blipFill>
+                    <a:blip r:embed="rId20" cstate="print">
+                      <a:extLst>
+                        <a:ext uri="{28A0092B-C50C-407E-A947-70E740481C1C}">
+                          <a14:useLocalDpi xmlns:a14="http://schemas.microsoft.com/office/drawing/2010/main" val="0"/>
+                        </a:ext>
+                      </a:extLst>
+                    </a:blip>
+                    <a:stretch>
+                      <a:fillRect/>
+                    </a:stretch>
+                  </pic:blipFill>
+                  <pic:spPr>
+                    <a:xfrm>
+                      <a:off x="0" y="0"/>
+                      <a:ext cx="5943600" cy="3153410"/>
+                    </a:xfrm>
+                    <a:prstGeom prst="rect">
+                      <a:avLst/>
+                    </a:prstGeom>
+                  </pic:spPr>
+                </pic:pic>
+              </a:graphicData>
+            </a:graphic>
+          </wp:inline>
+        </w:drawing>
+      </w:r>
+    </w:p>
+    <w:p>
+      <w:pPr>
+        <w:pStyle w:val="ListParagraph"/>
+      </w:pPr>
+    </w:p>
+    <w:p>
+      <w:pPr>
+        <w:pStyle w:val="ListParagraph"/>
+        <w:numPr>
+          <w:ilvl w:val="0"/>
+          <w:numId w:val="3"/>
+        </w:numPr>
+      </w:pPr>
+      <w:r>
+        <w:lastRenderedPageBreak/>
+        <w:t xml:space="preserve">Click on download to </w:t>
+      </w:r>
+      <w:r>
+        <w:t>download to your default downloads folder, and once it has been completed, you can click on the icon to view your downloaded file names in the upper right corner of your webpage.</w:t>
+      </w:r>
+    </w:p>
+    <w:p>
+      <w:pPr>
+        <w:pStyle w:val="ListParagraph"/>
+      </w:pPr>
+    </w:p>
+    <w:p>
+      <w:pPr>
+        <w:pStyle w:val="ListParagraph"/>
+      </w:pPr>
+      <w:r>
+        <w:rPr>
+          <w:noProof/>
+        </w:rPr>
+        <w:drawing>
+          <wp:inline distT="0" distB="0" distL="0" distR="0" wp14:anchorId="58B7E45A" wp14:editId="500065B0">
+            <wp:extent cx="5943600" cy="3302635"/>
+            <wp:effectExtent l="0" t="0" r="0" b="0"/>
+            <wp:docPr id="1214890288" name="Picture 2" descr="A computer screen shot of a computer screen&#10;&#10;Description automatically generated"/>
+            <wp:cNvGraphicFramePr>
+              <a:graphicFrameLocks xmlns:a="http://schemas.openxmlformats.org/drawingml/2006/main" noChangeAspect="1"/>
+            </wp:cNvGraphicFramePr>
+            <a:graphic xmlns:a="http://schemas.openxmlformats.org/drawingml/2006/main">
+              <a:graphicData uri="http://schemas.openxmlformats.org/drawingml/2006/picture">
+                <pic:pic xmlns:pic="http://schemas.openxmlformats.org/drawingml/2006/picture">
+                  <pic:nvPicPr>
+                    <pic:cNvPr id="1214890288" name="Picture 2" descr="A computer screen shot of a computer screen&#10;&#10;Description automatically generated"/>
+                    <pic:cNvPicPr/>
+                  </pic:nvPicPr>
+                  <pic:blipFill>
+                    <a:blip r:embed="rId21" cstate="print">
+                      <a:extLst>
+                        <a:ext uri="{28A0092B-C50C-407E-A947-70E740481C1C}">
+                          <a14:useLocalDpi xmlns:a14="http://schemas.microsoft.com/office/drawing/2010/main" val="0"/>
+                        </a:ext>
+                      </a:extLst>
+                    </a:blip>
+                    <a:stretch>
+                      <a:fillRect/>
+                    </a:stretch>
+                  </pic:blipFill>
+                  <pic:spPr>
+                    <a:xfrm>
+                      <a:off x="0" y="0"/>
+                      <a:ext cx="5943600" cy="3302635"/>
+                    </a:xfrm>
+                    <a:prstGeom prst="rect">
+                      <a:avLst/>
+                    </a:prstGeom>
+                  </pic:spPr>
+                </pic:pic>
+              </a:graphicData>
+            </a:graphic>
+          </wp:inline>
+        </w:drawing>
+      </w:r>
+    </w:p>
+    <w:p>
+      <w:pPr>
+        <w:pStyle w:val="ListParagraph"/>
+      </w:pPr>
+    </w:p>
+    <w:p>
+      <w:pPr>
+        <w:pStyle w:val="ListParagraph"/>
+      </w:pPr>
+    </w:p>
+    <w:p>
+      <w:pPr>
+        <w:pStyle w:val="ListParagraph"/>
+        <w:numPr>
+          <w:ilvl w:val="0"/>
+          <w:numId w:val="3"/>
+        </w:numPr>
+      </w:pPr>
+      <w:r>
+        <w:t xml:space="preserve">Click on </w:t>
+      </w:r>
+      <w:r>
+        <w:t xml:space="preserve">the </w:t>
+      </w:r>
+      <w:r>
+        <w:t>file name to install Visual Studio Code on your system.</w:t>
+      </w:r>
+    </w:p>
+    <w:p>
+      <w:pPr>
+        <w:pStyle w:val="ListParagraph"/>
+      </w:pPr>
+    </w:p>
+    <w:p>
+      <w:pPr>
+        <w:pStyle w:val="ListParagraph"/>
+      </w:pPr>
+      <w:r>
+        <w:rPr>
+          <w:noProof/>
+        </w:rPr>
+        <w:drawing>
+          <wp:inline distT="0" distB="0" distL="0" distR="0" wp14:anchorId="15EDDBDD" wp14:editId="64925174">
+            <wp:extent cx="5943600" cy="3296920"/>
+            <wp:effectExtent l="0" t="0" r="0" b="0"/>
+            <wp:docPr id="1212711427" name="Picture 3" descr="A screenshot of a computer&#10;&#10;Description automatically generated"/>
+            <wp:cNvGraphicFramePr>
+              <a:graphicFrameLocks xmlns:a="http://schemas.openxmlformats.org/drawingml/2006/main" noChangeAspect="1"/>
+            </wp:cNvGraphicFramePr>
+            <a:graphic xmlns:a="http://schemas.openxmlformats.org/drawingml/2006/main">
+              <a:graphicData uri="http://schemas.openxmlformats.org/drawingml/2006/picture">
+                <pic:pic xmlns:pic="http://schemas.openxmlformats.org/drawingml/2006/picture">
+                  <pic:nvPicPr>
+                    <pic:cNvPr id="1212711427" name="Picture 3" descr="A screenshot of a computer&#10;&#10;Description automatically generated"/>
+                    <pic:cNvPicPr/>
+                  </pic:nvPicPr>
+                  <pic:blipFill>
+                    <a:blip r:embed="rId22" cstate="print">
+                      <a:extLst>
+                        <a:ext uri="{28A0092B-C50C-407E-A947-70E740481C1C}">
+                          <a14:useLocalDpi xmlns:a14="http://schemas.microsoft.com/office/drawing/2010/main" val="0"/>
+                        </a:ext>
+                      </a:extLst>
+                    </a:blip>
+                    <a:stretch>
+                      <a:fillRect/>
+                    </a:stretch>
+                  </pic:blipFill>
+                  <pic:spPr>
+                    <a:xfrm>
+                      <a:off x="0" y="0"/>
+                      <a:ext cx="5943600" cy="3296920"/>
+                    </a:xfrm>
+                    <a:prstGeom prst="rect">
+                      <a:avLst/>
+                    </a:prstGeom>
+                  </pic:spPr>
+                </pic:pic>
+              </a:graphicData>
+            </a:graphic>
+          </wp:inline>
+        </w:drawing>
+      </w:r>
+    </w:p>
+    <w:p>
+      <w:pPr>
+        <w:pStyle w:val="ListParagraph"/>
+      </w:pPr>
+    </w:p>
+    <w:p>
+      <w:pPr>
+        <w:pStyle w:val="ListParagraph"/>
+      </w:pPr>
+    </w:p>
+    <w:p>
+      <w:pPr>
+        <w:pStyle w:val="ListParagraph"/>
+        <w:numPr>
+          <w:ilvl w:val="0"/>
+          <w:numId w:val="3"/>
+        </w:numPr>
+      </w:pPr>
+      <w:r>
+        <w:t>Click on run to begin the installation of Visual Studio Code.</w:t>
+      </w:r>
+    </w:p>
+    <w:p>
+      <w:pPr>
+        <w:pStyle w:val="ListParagraph"/>
+      </w:pPr>
+    </w:p>
+    <w:p>
+      <w:pPr>
+        <w:pStyle w:val="ListParagraph"/>
+      </w:pPr>
+      <w:r>
+        <w:rPr>
+          <w:noProof/>
+        </w:rPr>
+        <w:drawing>
+          <wp:inline distT="0" distB="0" distL="0" distR="0" wp14:anchorId="31D4DF19" wp14:editId="5743E418">
+            <wp:extent cx="5943600" cy="3306445"/>
+            <wp:effectExtent l="0" t="0" r="0" b="8255"/>
+            <wp:docPr id="1440726249" name="Picture 4" descr="A screenshot of a computer&#10;&#10;Description automatically generated"/>
+            <wp:cNvGraphicFramePr>
+              <a:graphicFrameLocks xmlns:a="http://schemas.openxmlformats.org/drawingml/2006/main" noChangeAspect="1"/>
+            </wp:cNvGraphicFramePr>
+            <a:graphic xmlns:a="http://schemas.openxmlformats.org/drawingml/2006/main">
+              <a:graphicData uri="http://schemas.openxmlformats.org/drawingml/2006/picture">
+                <pic:pic xmlns:pic="http://schemas.openxmlformats.org/drawingml/2006/picture">
+                  <pic:nvPicPr>
+                    <pic:cNvPr id="1440726249" name="Picture 4" descr="A screenshot of a computer&#10;&#10;Description automatically generated"/>
+                    <pic:cNvPicPr/>
+                  </pic:nvPicPr>
+                  <pic:blipFill>
+                    <a:blip r:embed="rId23" cstate="print">
+                      <a:extLst>
+                        <a:ext uri="{28A0092B-C50C-407E-A947-70E740481C1C}">
+                          <a14:useLocalDpi xmlns:a14="http://schemas.microsoft.com/office/drawing/2010/main" val="0"/>
+                        </a:ext>
+                      </a:extLst>
+                    </a:blip>
+                    <a:stretch>
+                      <a:fillRect/>
+                    </a:stretch>
+                  </pic:blipFill>
+                  <pic:spPr>
+                    <a:xfrm>
+                      <a:off x="0" y="0"/>
+                      <a:ext cx="5943600" cy="3306445"/>
+                    </a:xfrm>
+                    <a:prstGeom prst="rect">
+                      <a:avLst/>
+                    </a:prstGeom>
+                  </pic:spPr>
+                </pic:pic>
+              </a:graphicData>
+            </a:graphic>
+          </wp:inline>
+        </w:drawing>
+      </w:r>
+    </w:p>
+    <w:p>
+      <w:pPr>
+        <w:pStyle w:val="ListParagraph"/>
+      </w:pPr>
+    </w:p>
+    <w:p>
+      <w:pPr>
+        <w:pStyle w:val="ListParagraph"/>
+      </w:pPr>
+    </w:p>
+    <w:p>
+      <w:pPr>
+        <w:pStyle w:val="ListParagraph"/>
+        <w:numPr>
+          <w:ilvl w:val="0"/>
+          <w:numId w:val="3"/>
+        </w:numPr>
+      </w:pPr>
+      <w:r>
+        <w:t>Click on I accept the agreement, then click on Next.</w:t>
+      </w:r>
+    </w:p>
+    <w:p>
+      <w:pPr>
+        <w:pStyle w:val="ListParagraph"/>
+      </w:pPr>
+    </w:p>
+    <w:p>
+      <w:pPr>
+        <w:pStyle w:val="ListParagraph"/>
+      </w:pPr>
+      <w:r>
+        <w:rPr>
+          <w:noProof/>
+        </w:rPr>
+        <w:drawing>
+          <wp:inline distT="0" distB="0" distL="0" distR="0" wp14:anchorId="3997E713" wp14:editId="107EB076">
+            <wp:extent cx="5943600" cy="3300095"/>
+            <wp:effectExtent l="0" t="0" r="0" b="0"/>
+            <wp:docPr id="2100965434" name="Picture 5" descr="A screenshot of a computer&#10;&#10;Description automatically generated"/>
+            <wp:cNvGraphicFramePr>
+              <a:graphicFrameLocks xmlns:a="http://schemas.openxmlformats.org/drawingml/2006/main" noChangeAspect="1"/>
+            </wp:cNvGraphicFramePr>
+            <a:graphic xmlns:a="http://schemas.openxmlformats.org/drawingml/2006/main">
+              <a:graphicData uri="http://schemas.openxmlformats.org/drawingml/2006/picture">
+                <pic:pic xmlns:pic="http://schemas.openxmlformats.org/drawingml/2006/picture">
+                  <pic:nvPicPr>
+                    <pic:cNvPr id="2100965434" name="Picture 5" descr="A screenshot of a computer&#10;&#10;Description automatically generated"/>
+                    <pic:cNvPicPr/>
+                  </pic:nvPicPr>
+                  <pic:blipFill>
+                    <a:blip r:embed="rId24" cstate="print">
+                      <a:extLst>
+                        <a:ext uri="{28A0092B-C50C-407E-A947-70E740481C1C}">
+                          <a14:useLocalDpi xmlns:a14="http://schemas.microsoft.com/office/drawing/2010/main" val="0"/>
+                        </a:ext>
+                      </a:extLst>
+                    </a:blip>
+                    <a:stretch>
+                      <a:fillRect/>
+                    </a:stretch>
+                  </pic:blipFill>
+                  <pic:spPr>
+                    <a:xfrm>
+                      <a:off x="0" y="0"/>
+                      <a:ext cx="5943600" cy="3300095"/>
+                    </a:xfrm>
+                    <a:prstGeom prst="rect">
+                      <a:avLst/>
+                    </a:prstGeom>
+                  </pic:spPr>
+                </pic:pic>
+              </a:graphicData>
+            </a:graphic>
+          </wp:inline>
+        </w:drawing>
+      </w:r>
+    </w:p>
+    <w:p>
+      <w:pPr>
+        <w:pStyle w:val="ListParagraph"/>
+        <w:numPr>
+          <w:ilvl w:val="0"/>
+          <w:numId w:val="3"/>
+        </w:numPr>
+      </w:pPr>
+      <w:r>
+        <w:lastRenderedPageBreak/>
+        <w:t xml:space="preserve">Click </w:t>
+      </w:r>
+      <w:r>
+        <w:t>Browse to select the location to install the program or</w:t>
+      </w:r>
+      <w:r>
+        <w:t xml:space="preserve"> leave it as the default location. Click Next to continue.</w:t>
+      </w:r>
+    </w:p>
+    <w:p>
+      <w:pPr>
+        <w:pStyle w:val="ListParagraph"/>
+      </w:pPr>
+    </w:p>
+    <w:p>
+      <w:pPr>
+        <w:pStyle w:val="ListParagraph"/>
+      </w:pPr>
+      <w:r>
+        <w:rPr>
+          <w:noProof/>
+        </w:rPr>
+        <w:drawing>
+          <wp:inline distT="0" distB="0" distL="0" distR="0" wp14:anchorId="26EC9EA1" wp14:editId="7E80064D">
+            <wp:extent cx="5943600" cy="3288665"/>
+            <wp:effectExtent l="0" t="0" r="0" b="6985"/>
+            <wp:docPr id="1903094359" name="Picture 6" descr="A screenshot of a computer&#10;&#10;Description automatically generated"/>
+            <wp:cNvGraphicFramePr>
+              <a:graphicFrameLocks xmlns:a="http://schemas.openxmlformats.org/drawingml/2006/main" noChangeAspect="1"/>
+            </wp:cNvGraphicFramePr>
+            <a:graphic xmlns:a="http://schemas.openxmlformats.org/drawingml/2006/main">
+              <a:graphicData uri="http://schemas.openxmlformats.org/drawingml/2006/picture">
+                <pic:pic xmlns:pic="http://schemas.openxmlformats.org/drawingml/2006/picture">
+                  <pic:nvPicPr>
+                    <pic:cNvPr id="1903094359" name="Picture 6" descr="A screenshot of a computer&#10;&#10;Description automatically generated"/>
+                    <pic:cNvPicPr/>
+                  </pic:nvPicPr>
+                  <pic:blipFill>
+                    <a:blip r:embed="rId25" cstate="print">
+                      <a:extLst>
+                        <a:ext uri="{28A0092B-C50C-407E-A947-70E740481C1C}">
+                          <a14:useLocalDpi xmlns:a14="http://schemas.microsoft.com/office/drawing/2010/main" val="0"/>
+                        </a:ext>
+                      </a:extLst>
+                    </a:blip>
+                    <a:stretch>
+                      <a:fillRect/>
+                    </a:stretch>
+                  </pic:blipFill>
+                  <pic:spPr>
+                    <a:xfrm>
+                      <a:off x="0" y="0"/>
+                      <a:ext cx="5943600" cy="3288665"/>
+                    </a:xfrm>
+                    <a:prstGeom prst="rect">
+                      <a:avLst/>
+                    </a:prstGeom>
+                  </pic:spPr>
+                </pic:pic>
+              </a:graphicData>
+            </a:graphic>
+          </wp:inline>
+        </w:drawing>
+      </w:r>
+    </w:p>
+    <w:p>
+      <w:pPr>
+        <w:pStyle w:val="ListParagraph"/>
+      </w:pPr>
+    </w:p>
+    <w:p>
+      <w:pPr>
+        <w:pStyle w:val="ListParagraph"/>
+      </w:pPr>
+    </w:p>
+    <w:p>
+      <w:pPr>
+        <w:pStyle w:val="ListParagraph"/>
+        <w:numPr>
+          <w:ilvl w:val="0"/>
+          <w:numId w:val="3"/>
+        </w:numPr>
+      </w:pPr>
+      <w:r>
+        <w:t>Click Next to accept the default location and continue to the next step in the installation process.</w:t>
+      </w:r>
+    </w:p>
+    <w:p>
+      <w:pPr>
+        <w:pStyle w:val="ListParagraph"/>
+      </w:pPr>
+    </w:p>
+    <w:p>
+      <w:pPr>
+        <w:pStyle w:val="ListParagraph"/>
+      </w:pPr>
+      <w:r>
+        <w:rPr>
+          <w:noProof/>
+        </w:rPr>
+        <w:drawing>
+          <wp:inline distT="0" distB="0" distL="0" distR="0" wp14:anchorId="20454CD0" wp14:editId="172EEE7E">
+            <wp:extent cx="5943600" cy="3321050"/>
+            <wp:effectExtent l="0" t="0" r="0" b="0"/>
+            <wp:docPr id="609197671" name="Picture 7" descr="A screenshot of a computer&#10;&#10;Description automatically generated"/>
+            <wp:cNvGraphicFramePr>
+              <a:graphicFrameLocks xmlns:a="http://schemas.openxmlformats.org/drawingml/2006/main" noChangeAspect="1"/>
+            </wp:cNvGraphicFramePr>
+            <a:graphic xmlns:a="http://schemas.openxmlformats.org/drawingml/2006/main">
+              <a:graphicData uri="http://schemas.openxmlformats.org/drawingml/2006/picture">
+                <pic:pic xmlns:pic="http://schemas.openxmlformats.org/drawingml/2006/picture">
+                  <pic:nvPicPr>
+                    <pic:cNvPr id="609197671" name="Picture 7" descr="A screenshot of a computer&#10;&#10;Description automatically generated"/>
+                    <pic:cNvPicPr/>
+                  </pic:nvPicPr>
+                  <pic:blipFill>
+                    <a:blip r:embed="rId26" cstate="print">
+                      <a:extLst>
+                        <a:ext uri="{28A0092B-C50C-407E-A947-70E740481C1C}">
+                          <a14:useLocalDpi xmlns:a14="http://schemas.microsoft.com/office/drawing/2010/main" val="0"/>
+                        </a:ext>
+                      </a:extLst>
+                    </a:blip>
+                    <a:stretch>
+                      <a:fillRect/>
+                    </a:stretch>
+                  </pic:blipFill>
+                  <pic:spPr>
+                    <a:xfrm>
+                      <a:off x="0" y="0"/>
+                      <a:ext cx="5943600" cy="3321050"/>
+                    </a:xfrm>
+                    <a:prstGeom prst="rect">
+                      <a:avLst/>
+                    </a:prstGeom>
+                  </pic:spPr>
+                </pic:pic>
+              </a:graphicData>
+            </a:graphic>
+          </wp:inline>
+        </w:drawing>
+      </w:r>
+    </w:p>
+    <w:p>
+      <w:pPr>
+        <w:pStyle w:val="ListParagraph"/>
+      </w:pPr>
+    </w:p>
+    <w:p>
+      <w:pPr>
+        <w:pStyle w:val="ListParagraph"/>
+        <w:numPr>
+          <w:ilvl w:val="0"/>
+          <w:numId w:val="3"/>
+        </w:numPr>
+      </w:pPr>
+      <w:r>
+        <w:lastRenderedPageBreak/>
+        <w:t>Click Create Desktop Icon, then click Next to continue to the next step of the installation process.</w:t>
+      </w:r>
+    </w:p>
+    <w:p>
+      <w:pPr>
+        <w:pStyle w:val="ListParagraph"/>
+      </w:pPr>
+    </w:p>
+    <w:p>
+      <w:pPr>
+        <w:pStyle w:val="ListParagraph"/>
+      </w:pPr>
+      <w:r>
+        <w:rPr>
+          <w:noProof/>
+        </w:rPr>
+        <w:drawing>
+          <wp:inline distT="0" distB="0" distL="0" distR="0" wp14:anchorId="001AB84C" wp14:editId="4D8000D0">
+            <wp:extent cx="5943600" cy="3295015"/>
+            <wp:effectExtent l="0" t="0" r="0" b="635"/>
+            <wp:docPr id="1807063288" name="Picture 8" descr="A screenshot of a computer&#10;&#10;Description automatically generated"/>
+            <wp:cNvGraphicFramePr>
+              <a:graphicFrameLocks xmlns:a="http://schemas.openxmlformats.org/drawingml/2006/main" noChangeAspect="1"/>
+            </wp:cNvGraphicFramePr>
+            <a:graphic xmlns:a="http://schemas.openxmlformats.org/drawingml/2006/main">
+              <a:graphicData uri="http://schemas.openxmlformats.org/drawingml/2006/picture">
+                <pic:pic xmlns:pic="http://schemas.openxmlformats.org/drawingml/2006/picture">
+                  <pic:nvPicPr>
+                    <pic:cNvPr id="1807063288" name="Picture 8" descr="A screenshot of a computer&#10;&#10;Description automatically generated"/>
+                    <pic:cNvPicPr/>
+                  </pic:nvPicPr>
+                  <pic:blipFill>
+                    <a:blip r:embed="rId27" cstate="print">
+                      <a:extLst>
+                        <a:ext uri="{28A0092B-C50C-407E-A947-70E740481C1C}">
+                          <a14:useLocalDpi xmlns:a14="http://schemas.microsoft.com/office/drawing/2010/main" val="0"/>
+                        </a:ext>
+                      </a:extLst>
+                    </a:blip>
+                    <a:stretch>
+                      <a:fillRect/>
+                    </a:stretch>
+                  </pic:blipFill>
+                  <pic:spPr>
+                    <a:xfrm>
+                      <a:off x="0" y="0"/>
+                      <a:ext cx="5943600" cy="3295015"/>
+                    </a:xfrm>
+                    <a:prstGeom prst="rect">
+                      <a:avLst/>
+                    </a:prstGeom>
+                  </pic:spPr>
+                </pic:pic>
+              </a:graphicData>
+            </a:graphic>
+          </wp:inline>
+        </w:drawing>
+      </w:r>
+    </w:p>
+    <w:p>
+      <w:pPr>
+        <w:pStyle w:val="ListParagraph"/>
+      </w:pPr>
+    </w:p>
+    <w:p>
+      <w:pPr>
+        <w:pStyle w:val="ListParagraph"/>
+      </w:pPr>
+    </w:p>
+    <w:p>
+      <w:pPr>
+        <w:pStyle w:val="ListParagraph"/>
+        <w:numPr>
+          <w:ilvl w:val="0"/>
+          <w:numId w:val="3"/>
+        </w:numPr>
+      </w:pPr>
+      <w:r>
+        <w:t>Click Install to install Visual Studio Code onto your system.</w:t>
+      </w:r>
+    </w:p>
+    <w:p>
+      <w:pPr>
+        <w:pStyle w:val="ListParagraph"/>
+      </w:pPr>
+    </w:p>
+    <w:p>
+      <w:pPr>
+        <w:pStyle w:val="ListParagraph"/>
+      </w:pPr>
+      <w:r>
+        <w:rPr>
+          <w:noProof/>
+        </w:rPr>
+        <w:drawing>
+          <wp:inline distT="0" distB="0" distL="0" distR="0" wp14:anchorId="33D83341" wp14:editId="0BED54BF">
+            <wp:extent cx="5943600" cy="3310890"/>
+            <wp:effectExtent l="0" t="0" r="0" b="3810"/>
+            <wp:docPr id="1620690267" name="Picture 9" descr="A screenshot of a computer&#10;&#10;Description automatically generated"/>
+            <wp:cNvGraphicFramePr>
+              <a:graphicFrameLocks xmlns:a="http://schemas.openxmlformats.org/drawingml/2006/main" noChangeAspect="1"/>
+            </wp:cNvGraphicFramePr>
+            <a:graphic xmlns:a="http://schemas.openxmlformats.org/drawingml/2006/main">
+              <a:graphicData uri="http://schemas.openxmlformats.org/drawingml/2006/picture">
+                <pic:pic xmlns:pic="http://schemas.openxmlformats.org/drawingml/2006/picture">
+                  <pic:nvPicPr>
+                    <pic:cNvPr id="1620690267" name="Picture 9" descr="A screenshot of a computer&#10;&#10;Description automatically generated"/>
+                    <pic:cNvPicPr/>
+                  </pic:nvPicPr>
+                  <pic:blipFill>
+                    <a:blip r:embed="rId28" cstate="print">
+                      <a:extLst>
+                        <a:ext uri="{28A0092B-C50C-407E-A947-70E740481C1C}">
+                          <a14:useLocalDpi xmlns:a14="http://schemas.microsoft.com/office/drawing/2010/main" val="0"/>
+                        </a:ext>
+                      </a:extLst>
+                    </a:blip>
+                    <a:stretch>
+                      <a:fillRect/>
+                    </a:stretch>
+                  </pic:blipFill>
+                  <pic:spPr>
+                    <a:xfrm>
+                      <a:off x="0" y="0"/>
+                      <a:ext cx="5943600" cy="3310890"/>
+                    </a:xfrm>
+                    <a:prstGeom prst="rect">
+                      <a:avLst/>
+                    </a:prstGeom>
+                  </pic:spPr>
+                </pic:pic>
+              </a:graphicData>
+            </a:graphic>
+          </wp:inline>
+        </w:drawing>
+      </w:r>
+    </w:p>
+    <w:p>
+      <w:pPr>
+        <w:pStyle w:val="ListParagraph"/>
+      </w:pPr>
+    </w:p>
+    <w:p>
+      <w:pPr>
+        <w:pStyle w:val="ListParagraph"/>
+      </w:pPr>
+    </w:p>
+    <w:p>
+      <w:pPr>
+        <w:pStyle w:val="ListParagraph"/>
+        <w:numPr>
+          <w:ilvl w:val="0"/>
+          <w:numId w:val="3"/>
+        </w:numPr>
+      </w:pPr>
+      <w:r>
+        <w:lastRenderedPageBreak/>
+        <w:t>Visual Studio Code will now be installed on your system, and the status bar will show you the progress of that installation.</w:t>
+      </w:r>
+    </w:p>
+    <w:p>
+      <w:pPr>
+        <w:pStyle w:val="ListParagraph"/>
+      </w:pPr>
+    </w:p>
+    <w:p>
+      <w:pPr>
+        <w:pStyle w:val="ListParagraph"/>
+      </w:pPr>
+      <w:r>
+        <w:rPr>
+          <w:noProof/>
+        </w:rPr>
+        <w:drawing>
+          <wp:inline distT="0" distB="0" distL="0" distR="0" wp14:anchorId="5ECC6D97" wp14:editId="73472898">
+            <wp:extent cx="5943600" cy="3368040"/>
+            <wp:effectExtent l="0" t="0" r="0" b="3810"/>
+            <wp:docPr id="2043128437" name="Picture 10" descr="A screenshot of a computer&#10;&#10;Description automatically generated"/>
+            <wp:cNvGraphicFramePr>
+              <a:graphicFrameLocks xmlns:a="http://schemas.openxmlformats.org/drawingml/2006/main" noChangeAspect="1"/>
+            </wp:cNvGraphicFramePr>
+            <a:graphic xmlns:a="http://schemas.openxmlformats.org/drawingml/2006/main">
+              <a:graphicData uri="http://schemas.openxmlformats.org/drawingml/2006/picture">
+                <pic:pic xmlns:pic="http://schemas.openxmlformats.org/drawingml/2006/picture">
+                  <pic:nvPicPr>
+                    <pic:cNvPr id="2043128437" name="Picture 10" descr="A screenshot of a computer&#10;&#10;Description automatically generated"/>
+                    <pic:cNvPicPr/>
+                  </pic:nvPicPr>
+                  <pic:blipFill>
+                    <a:blip r:embed="rId29" cstate="print">
+                      <a:extLst>
+                        <a:ext uri="{28A0092B-C50C-407E-A947-70E740481C1C}">
+                          <a14:useLocalDpi xmlns:a14="http://schemas.microsoft.com/office/drawing/2010/main" val="0"/>
+                        </a:ext>
+                      </a:extLst>
+                    </a:blip>
+                    <a:stretch>
+                      <a:fillRect/>
+                    </a:stretch>
+                  </pic:blipFill>
+                  <pic:spPr>
+                    <a:xfrm>
+                      <a:off x="0" y="0"/>
+                      <a:ext cx="5943600" cy="3368040"/>
+                    </a:xfrm>
+                    <a:prstGeom prst="rect">
+                      <a:avLst/>
+                    </a:prstGeom>
+                  </pic:spPr>
+                </pic:pic>
+              </a:graphicData>
+            </a:graphic>
+          </wp:inline>
+        </w:drawing>
+      </w:r>
+    </w:p>
+    <w:p>
+      <w:pPr>
+        <w:pStyle w:val="ListParagraph"/>
+      </w:pPr>
+    </w:p>
+    <w:p>
+      <w:pPr>
+        <w:pStyle w:val="ListParagraph"/>
+      </w:pPr>
+    </w:p>
+    <w:p>
+      <w:pPr>
+        <w:pStyle w:val="ListParagraph"/>
+        <w:numPr>
+          <w:ilvl w:val="0"/>
+          <w:numId w:val="3"/>
+        </w:numPr>
+      </w:pPr>
+      <w:r>
+        <w:t xml:space="preserve">Once the program has been installed, </w:t>
+      </w:r>
+      <w:r>
+        <w:t xml:space="preserve">ensure that “Launch Visual Studio Code” is checked before you click </w:t>
+      </w:r>
+      <w:r>
+        <w:t>Finish</w:t>
+      </w:r>
+      <w:r>
+        <w:t>.</w:t>
+      </w:r>
+      <w:r>
+        <w:t xml:space="preserve"> </w:t>
+      </w:r>
+      <w:r>
+        <w:t xml:space="preserve">This will close out </w:t>
+      </w:r>
+      <w:r>
+        <w:t>the installation window</w:t>
+      </w:r>
+      <w:r>
+        <w:t xml:space="preserve"> and </w:t>
+      </w:r>
+      <w:r>
+        <w:t xml:space="preserve">start the </w:t>
+      </w:r>
+      <w:r>
+        <w:t>Visual Studio Code.</w:t>
+      </w:r>
+      <w:r>
+        <w:t xml:space="preserve"> You can also go ahead and close the web browser.</w:t>
+      </w:r>
+    </w:p>
+    <w:p>
+      <w:pPr>
+        <w:pStyle w:val="ListParagraph"/>
+      </w:pPr>
+    </w:p>
+    <w:p>
+      <w:pPr>
+        <w:pStyle w:val="ListParagraph"/>
+      </w:pPr>
+      <w:r>
+        <w:rPr>
+          <w:noProof/>
+        </w:rPr>
+        <w:lastRenderedPageBreak/>
+        <w:drawing>
+          <wp:inline distT="0" distB="0" distL="0" distR="0" wp14:anchorId="7404600A" wp14:editId="3E507E04">
+            <wp:extent cx="5943600" cy="3383280"/>
+            <wp:effectExtent l="0" t="0" r="0" b="7620"/>
+            <wp:docPr id="406142907" name="Picture 11" descr="A screenshot of a computer&#10;&#10;Description automatically generated"/>
+            <wp:cNvGraphicFramePr>
+              <a:graphicFrameLocks xmlns:a="http://schemas.openxmlformats.org/drawingml/2006/main" noChangeAspect="1"/>
+            </wp:cNvGraphicFramePr>
+            <a:graphic xmlns:a="http://schemas.openxmlformats.org/drawingml/2006/main">
+              <a:graphicData uri="http://schemas.openxmlformats.org/drawingml/2006/picture">
+                <pic:pic xmlns:pic="http://schemas.openxmlformats.org/drawingml/2006/picture">
+                  <pic:nvPicPr>
+                    <pic:cNvPr id="406142907" name="Picture 11" descr="A screenshot of a computer&#10;&#10;Description automatically generated"/>
+                    <pic:cNvPicPr/>
+                  </pic:nvPicPr>
+                  <pic:blipFill>
+                    <a:blip r:embed="rId30" cstate="print">
+                      <a:extLst>
+                        <a:ext uri="{28A0092B-C50C-407E-A947-70E740481C1C}">
+                          <a14:useLocalDpi xmlns:a14="http://schemas.microsoft.com/office/drawing/2010/main" val="0"/>
+                        </a:ext>
+                      </a:extLst>
+                    </a:blip>
+                    <a:stretch>
+                      <a:fillRect/>
+                    </a:stretch>
+                  </pic:blipFill>
+                  <pic:spPr>
+                    <a:xfrm>
+                      <a:off x="0" y="0"/>
+                      <a:ext cx="5943600" cy="3383280"/>
+                    </a:xfrm>
+                    <a:prstGeom prst="rect">
+                      <a:avLst/>
+                    </a:prstGeom>
+                  </pic:spPr>
+                </pic:pic>
+              </a:graphicData>
+            </a:graphic>
+          </wp:inline>
+        </w:drawing>
+      </w:r>
+    </w:p>
+    <w:p>
+      <w:pPr>
+        <w:pStyle w:val="ListParagraph"/>
+      </w:pPr>
+    </w:p>
+    <w:p>
+      <w:pPr>
+        <w:pStyle w:val="ListParagraph"/>
+      </w:pPr>
+    </w:p>
+    <w:p>
+      <w:pPr>
+        <w:pStyle w:val="ListParagraph"/>
+        <w:numPr>
+          <w:ilvl w:val="0"/>
+          <w:numId w:val="3"/>
+        </w:numPr>
+      </w:pPr>
+      <w:r>
+        <w:t xml:space="preserve">Visual Studio Code will now open. You will need to click on the extensions icon so we can install the Python extension </w:t>
+      </w:r>
+      <w:r>
+        <w:t>and</w:t>
+      </w:r>
+      <w:r>
+        <w:t xml:space="preserve"> write our Python code inside Visual Studio Code.</w:t>
+      </w:r>
+    </w:p>
+    <w:p>
+      <w:pPr>
+        <w:pStyle w:val="ListParagraph"/>
+      </w:pPr>
+    </w:p>
+    <w:p>
+      <w:pPr>
+        <w:pStyle w:val="ListParagraph"/>
+      </w:pPr>
+      <w:r>
+        <w:rPr>
+          <w:noProof/>
+        </w:rPr>
+        <w:drawing>
+          <wp:inline distT="0" distB="0" distL="0" distR="0" wp14:anchorId="5B281C97" wp14:editId="4AF552B7">
+            <wp:extent cx="5943600" cy="3350895"/>
+            <wp:effectExtent l="0" t="0" r="0" b="1905"/>
+            <wp:docPr id="39668112" name="Picture 12" descr="A screenshot of a computer&#10;&#10;Description automatically generated"/>
+            <wp:cNvGraphicFramePr>
+              <a:graphicFrameLocks xmlns:a="http://schemas.openxmlformats.org/drawingml/2006/main" noChangeAspect="1"/>
+            </wp:cNvGraphicFramePr>
+            <a:graphic xmlns:a="http://schemas.openxmlformats.org/drawingml/2006/main">
+              <a:graphicData uri="http://schemas.openxmlformats.org/drawingml/2006/picture">
+                <pic:pic xmlns:pic="http://schemas.openxmlformats.org/drawingml/2006/picture">
+                  <pic:nvPicPr>
+                    <pic:cNvPr id="39668112" name="Picture 12" descr="A screenshot of a computer&#10;&#10;Description automatically generated"/>
+                    <pic:cNvPicPr/>
+                  </pic:nvPicPr>
+                  <pic:blipFill>
+                    <a:blip r:embed="rId31" cstate="print">
+                      <a:extLst>
+                        <a:ext uri="{28A0092B-C50C-407E-A947-70E740481C1C}">
+                          <a14:useLocalDpi xmlns:a14="http://schemas.microsoft.com/office/drawing/2010/main" val="0"/>
+                        </a:ext>
+                      </a:extLst>
+                    </a:blip>
+                    <a:stretch>
+                      <a:fillRect/>
+                    </a:stretch>
+                  </pic:blipFill>
+                  <pic:spPr>
+                    <a:xfrm>
+                      <a:off x="0" y="0"/>
+                      <a:ext cx="5943600" cy="3350895"/>
+                    </a:xfrm>
+                    <a:prstGeom prst="rect">
+                      <a:avLst/>
+                    </a:prstGeom>
+                  </pic:spPr>
+                </pic:pic>
+              </a:graphicData>
+            </a:graphic>
+          </wp:inline>
+        </w:drawing>
+      </w:r>
+    </w:p>
+    <w:p>
+      <w:pPr>
+        <w:pStyle w:val="ListParagraph"/>
+      </w:pPr>
+    </w:p>
+    <w:p>
+      <w:pPr>
+        <w:pStyle w:val="ListParagraph"/>
+      </w:pPr>
+    </w:p>
+    <w:p>
+      <w:pPr>
+        <w:pStyle w:val="ListParagraph"/>
+        <w:numPr>
+          <w:ilvl w:val="0"/>
+          <w:numId w:val="3"/>
+        </w:numPr>
+      </w:pPr>
+      <w:r>
+        <w:t>Click on Install under the Python Extension.</w:t>
+      </w:r>
+    </w:p>
+    <w:p>
+      <w:pPr>
+        <w:pStyle w:val="ListParagraph"/>
+      </w:pPr>
+    </w:p>
+    <w:p>
+      <w:pPr>
+        <w:pStyle w:val="ListParagraph"/>
+      </w:pPr>
+      <w:r>
+        <w:rPr>
+          <w:noProof/>
+        </w:rPr>
+        <w:drawing>
+          <wp:inline distT="0" distB="0" distL="0" distR="0" wp14:anchorId="5291DFBA" wp14:editId="46411CA9">
+            <wp:extent cx="5943600" cy="3362960"/>
+            <wp:effectExtent l="0" t="0" r="0" b="8890"/>
+            <wp:docPr id="1150382099" name="Picture 13" descr="A screenshot of a computer&#10;&#10;Description automatically generated"/>
+            <wp:cNvGraphicFramePr>
+              <a:graphicFrameLocks xmlns:a="http://schemas.openxmlformats.org/drawingml/2006/main" noChangeAspect="1"/>
+            </wp:cNvGraphicFramePr>
+            <a:graphic xmlns:a="http://schemas.openxmlformats.org/drawingml/2006/main">
+              <a:graphicData uri="http://schemas.openxmlformats.org/drawingml/2006/picture">
+                <pic:pic xmlns:pic="http://schemas.openxmlformats.org/drawingml/2006/picture">
+                  <pic:nvPicPr>
+                    <pic:cNvPr id="1150382099" name="Picture 13" descr="A screenshot of a computer&#10;&#10;Description automatically generated"/>
+                    <pic:cNvPicPr/>
+                  </pic:nvPicPr>
+                  <pic:blipFill>
+                    <a:blip r:embed="rId32" cstate="print">
+                      <a:extLst>
+                        <a:ext uri="{28A0092B-C50C-407E-A947-70E740481C1C}">
+                          <a14:useLocalDpi xmlns:a14="http://schemas.microsoft.com/office/drawing/2010/main" val="0"/>
+                        </a:ext>
+                      </a:extLst>
+                    </a:blip>
+                    <a:stretch>
+                      <a:fillRect/>
+                    </a:stretch>
+                  </pic:blipFill>
+                  <pic:spPr>
+                    <a:xfrm>
+                      <a:off x="0" y="0"/>
+                      <a:ext cx="5943600" cy="3362960"/>
+                    </a:xfrm>
+                    <a:prstGeom prst="rect">
+                      <a:avLst/>
+                    </a:prstGeom>
+                  </pic:spPr>
+                </pic:pic>
+              </a:graphicData>
+            </a:graphic>
+          </wp:inline>
+        </w:drawing>
+      </w:r>
+    </w:p>
+    <w:p>
+      <w:pPr>
+        <w:pStyle w:val="ListParagraph"/>
+      </w:pPr>
+    </w:p>
+    <w:p>
+      <w:pPr>
+        <w:pStyle w:val="ListParagraph"/>
+      </w:pPr>
+    </w:p>
+    <w:p>
+      <w:pPr>
+        <w:pStyle w:val="ListParagraph"/>
+        <w:numPr>
+          <w:ilvl w:val="0"/>
+          <w:numId w:val="3"/>
+        </w:numPr>
+      </w:pPr>
+      <w:r>
+        <w:t xml:space="preserve">It will then install the Python extension. Once it is finished, you </w:t>
+      </w:r>
+      <w:r>
+        <w:t>can</w:t>
+      </w:r>
+      <w:r>
+        <w:t xml:space="preserve"> write your Python code without </w:t>
+      </w:r>
+      <w:r>
+        <w:t>receiving</w:t>
+      </w:r>
+      <w:r>
+        <w:t xml:space="preserve"> any errors.</w:t>
+      </w:r>
+    </w:p>
+    <w:p>
+      <w:pPr>
+        <w:pStyle w:val="ListParagraph"/>
+      </w:pPr>
+    </w:p>
+    <w:p>
+      <w:pPr>
+        <w:pStyle w:val="ListParagraph"/>
+      </w:pPr>
+      <w:r>
+        <w:rPr>
+          <w:noProof/>
+        </w:rPr>
+        <w:drawing>
+          <wp:inline distT="0" distB="0" distL="0" distR="0" wp14:anchorId="2EC2C8DA" wp14:editId="034AB6BF">
+            <wp:extent cx="5943600" cy="3341370"/>
+            <wp:effectExtent l="0" t="0" r="0" b="0"/>
+            <wp:docPr id="111803647" name="Picture 14"/>
+            <wp:cNvGraphicFramePr>
+              <a:graphicFrameLocks xmlns:a="http://schemas.openxmlformats.org/drawingml/2006/main" noChangeAspect="1"/>
+            </wp:cNvGraphicFramePr>
+            <a:graphic xmlns:a="http://schemas.openxmlformats.org/drawingml/2006/main">
+              <a:graphicData uri="http://schemas.openxmlformats.org/drawingml/2006/picture">
+                <pic:pic xmlns:pic="http://schemas.openxmlformats.org/drawingml/2006/picture">
+                  <pic:nvPicPr>
+                    <pic:cNvPr id="111803647" name="Picture 111803647"/>
+                    <pic:cNvPicPr/>
+                  </pic:nvPicPr>
+                  <pic:blipFill>
+                    <a:blip r:embed="rId33" cstate="print">
+                      <a:extLst>
+                        <a:ext uri="{28A0092B-C50C-407E-A947-70E740481C1C}">
+                          <a14:useLocalDpi xmlns:a14="http://schemas.microsoft.com/office/drawing/2010/main" val="0"/>
+                        </a:ext>
+                      </a:extLst>
+                    </a:blip>
+                    <a:stretch>
+                      <a:fillRect/>
+                    </a:stretch>
+                  </pic:blipFill>
+                  <pic:spPr>
+                    <a:xfrm>
+                      <a:off x="0" y="0"/>
+                      <a:ext cx="5943600" cy="3341370"/>
+                    </a:xfrm>
+                    <a:prstGeom prst="rect">
+                      <a:avLst/>
+                    </a:prstGeom>
+                  </pic:spPr>
+                </pic:pic>
+              </a:graphicData>
+            </a:graphic>
+          </wp:inline>
+        </w:drawing>
+      </w:r>
+    </w:p>
+    <w:p>
+      <w:pPr>
+        <w:pStyle w:val="ListParagraph"/>
+      </w:pPr>
+    </w:p>
+    <w:p>
+      <w:pPr>
+        <w:pStyle w:val="ListParagraph"/>
+      </w:pPr>
+    </w:p>
+    <w:p>
+      <w:pPr>
+        <w:pStyle w:val="Heading2"/>
+        <w:rPr>
+          <w:b/>
+          <w:bCs/>
+          <w:u w:val="single"/>
+        </w:rPr>
+      </w:pPr>
+      <w:bookmarkStart w:id="3" w:name="_Toc153022514"/>
+      <w:r>
+        <w:rPr>
+          <w:b/>
+          <w:bCs/>
+          <w:u w:val="single"/>
+        </w:rPr>
+        <w:lastRenderedPageBreak/>
+        <w:t>Clone GitHub Repository</w:t>
+      </w:r>
+      <w:r>
+        <w:rPr>
+          <w:b/>
+          <w:bCs/>
+          <w:u w:val="single"/>
+        </w:rPr>
+        <w:t xml:space="preserve"> CSC289</w:t>
+      </w:r>
+      <w:bookmarkEnd w:id="3"/>
     </w:p>
     <w:p/>
     <w:sectPr>
-      <w:footerReference w:type="default" r:id="rId19"/>
+      <w:footerReference w:type="default" r:id="rId34"/>
       <w:pgSz w:w="12240" w:h="15840"/>
       <w:pgMar w:top="1440" w:right="1440" w:bottom="1440" w:left="1440" w:header="720" w:footer="720" w:gutter="0"/>
       <w:pgNumType w:start="0"/>
@@ -6275,6 +7594,18 @@
       <w:shd w:val="clear" w:color="auto" w:fill="E1DFDD"/>
     </w:rPr>
   </w:style>
+  <w:style w:type="character" w:styleId="FollowedHyperlink">
+    <w:name w:val="FollowedHyperlink"/>
+    <w:basedOn w:val="DefaultParagraphFont"/>
+    <w:uiPriority w:val="99"/>
+    <w:semiHidden/>
+    <w:unhideWhenUsed/>
+    <w:rsid w:val="000D1759"/>
+    <w:rPr>
+      <w:color w:val="954F72" w:themeColor="followedHyperlink"/>
+      <w:u w:val="single"/>
+    </w:rPr>
+  </w:style>
 </w:styles>
 </file>
 

</xml_diff>